<commit_message>
update perbandingan confusion matrix
</commit_message>
<xml_diff>
--- a/Matrik-template.docx
+++ b/Matrik-template.docx
@@ -937,19 +937,6 @@
     </w:p>
     <w:p>
       <w:pPr>
-        <w:tabs>
-          <w:tab w:val="left" w:pos="426"/>
-        </w:tabs>
-        <w:ind w:left="426"/>
-        <w:rPr>
-          <w:b/>
-          <w:bCs/>
-          <w:lang w:val="id-ID"/>
-        </w:rPr>
-      </w:pPr>
-    </w:p>
-    <w:p>
-      <w:pPr>
         <w:ind w:firstLine="426"/>
         <w:jc w:val="both"/>
       </w:pPr>
@@ -957,6 +944,12 @@
         <w:rPr>
           <w:lang w:val="id-ID"/>
         </w:rPr>
+        <w:t>Since 2018, the Indonesian Ministry of Communication and Information Technology (Kominfo) has handled 3,640 pieces of content related to hate speech based on ethnicity, religion, race, intergroup relations (SARA), and politics</w:t>
+      </w:r>
+      <w:r>
+        <w:rPr>
+          <w:lang w:val="id-ID"/>
+        </w:rPr>
         <w:t>The failure of Indonesia being host the U-20 World Cup has caused disappointment among some people. Many people blame politically charged narratives as the main cause of this failure. The escalation of issues on social media further increased on March 29, 2023, after FIFA officially withdrew Indonesia's status as the host of the U-20 World Cup. Since then, there has been an increase in confirmed cases of hate speech over time</w:t>
       </w:r>
       <w:r>
@@ -993,7 +986,27 @@
         <w:rPr>
           <w:lang w:val="id-ID"/>
         </w:rPr>
-        <w:t xml:space="preserve"> . Since 2018, the Indonesian Ministry of Communication and Information Technology (Kominfo) has handled 3,640 pieces of content related to hate speech based on ethnicity, religion, race, intergroup relations (SARA), and politics. An example of a hate speech case in Indonesia was the case involving the artist Ahmad Dhani. He was considered to have spread hatred towards a particular group through his Twitter account. His tweet contained the following statement: "Anyone who supports the blasphemer of religion is a scoundrel who deserves to be spat on their face."</w:t>
+        <w:t xml:space="preserve">. An example of a hate speech case in Indonesia was the case involving the artist Ahmad Dhani. He was considered to have spread </w:t>
+      </w:r>
+      <w:r>
+        <w:rPr>
+          <w:lang w:val="id-ID"/>
+        </w:rPr>
+        <w:lastRenderedPageBreak/>
+        <w:t>hatred towards a particular group through his Twitter account. His tweet contained the following statement: Anyone who supports the blasphemer of religion is a scoundrel who deserves to be spat on their face</w:t>
+      </w:r>
+      <w:r>
+        <w:rPr>
+          <w:rStyle w:val="FootnoteReference"/>
+          <w:lang w:val="id-ID"/>
+        </w:rPr>
+        <w:footnoteReference w:id="1"/>
+      </w:r>
+      <w:r>
+        <w:rPr>
+          <w:lang w:val="id-ID"/>
+        </w:rPr>
+        <w:t>.</w:t>
       </w:r>
     </w:p>
     <w:p>
@@ -1008,7 +1021,6 @@
         <w:rPr>
           <w:lang w:val="id-ID"/>
         </w:rPr>
-        <w:lastRenderedPageBreak/>
         <w:t>There have been other studies conducted previously on hate speech classification. The research focused on Sentiment Analysis of Hate Speech on Twitter users using the Naïve Bayes classifier (NBC) method with 5000 data implemented using Python. Th</w:t>
       </w:r>
       <w:r>
@@ -1139,12 +1151,57 @@
       <w:pPr>
         <w:ind w:firstLine="426"/>
         <w:jc w:val="both"/>
-      </w:pPr>
-      <w:r>
         <w:rPr>
           <w:lang w:val="id-ID"/>
         </w:rPr>
-        <w:t xml:space="preserve"> In this current research, a system has been devised to identify instances of hate speech in Indonesian tweets about PSSI (Indonesian Football Association) and political matters. Three classes will be used in this research non hs (non-hate speech), penghinaan (contempt), and provokasi (provocation). The method used involves web scraping for data collection.The data split is utilized with a ratio of 90% : 10% for data training and testing and Multinomial Naïve Bayes combined with Term-Frequency-Inverse Document Frequency (TF-IDF) for algorithm and feature extraction.</w:t>
+      </w:pPr>
+      <w:r>
+        <w:rPr>
+          <w:lang w:val="id-ID"/>
+        </w:rPr>
+        <w:t xml:space="preserve"> In this current research, </w:t>
+      </w:r>
+      <w:r>
+        <w:rPr>
+          <w:lang w:val="id-ID"/>
+        </w:rPr>
+        <w:t xml:space="preserve">a system has been developed to detect instances of hate speech in Indonesian tweets related to PSSI (Indonesian Football Association) and political topics. The research classifies content into three categories: non-hate speech (non-HS), contempt (penghinaan), and provocation (provokasi). The data for this study is sourced from Twitter, and guidance for labeling is provided by </w:t>
+      </w:r>
+      <w:r>
+        <w:t>mrs</w:t>
+      </w:r>
+      <w:r>
+        <w:rPr>
+          <w:lang w:val="id-ID"/>
+        </w:rPr>
+        <w:t xml:space="preserve"> Ema. The dataset is partitioned with a 90%:10% ratio for training and testing data, and the algorithm employed for classification, as well as feature extraction, involves Multinomial Naïve Bayes in conjunction with Term-Frequency-Inverse Document Frequency (TF-IDF)</w:t>
+      </w:r>
+      <w:r>
+        <w:rPr>
+          <w:lang w:val="id-ID"/>
+        </w:rPr>
+        <w:t>.</w:t>
+      </w:r>
+    </w:p>
+    <w:p>
+      <w:pPr>
+        <w:ind w:firstLine="426"/>
+        <w:jc w:val="both"/>
+        <w:rPr>
+          <w:lang w:val="id-ID"/>
+        </w:rPr>
+      </w:pPr>
+    </w:p>
+    <w:p>
+      <w:pPr>
+        <w:ind w:firstLine="426"/>
+        <w:jc w:val="both"/>
+      </w:pPr>
+      <w:r>
+        <w:rPr>
+          <w:color w:val="FF0000"/>
+        </w:rPr>
+        <w:t>The contributions that can be offered in this research involve the development of a web-based application capable of detecting texts falling under the category of hate speech. Additionally, the study also evaluates and compares the accuracy results when implementing the TF-IDF method for feature extraction</w:t>
       </w:r>
     </w:p>
     <w:p>
@@ -1413,6 +1470,7 @@
         <w:jc w:val="both"/>
       </w:pPr>
       <w:r>
+        <w:lastRenderedPageBreak/>
         <w:t xml:space="preserve">After collecting the data in the data </w:t>
       </w:r>
       <w:r>
@@ -1422,6 +1480,7 @@
         <w:t>phase, subsequently, the data will be segregated into two categories: training data and testing data.. The training data is used to train the model or algorithm that will be used in the data analysis. Conversely, the testing data assesses the model's performance on data it has yet to encounter previously. After the data division is done, the training data will undergo a manual labeling process. The labeling in this research involves three classes: non-hs (non-hate speech), penghinaan (contempt), and provokasi (provocation). The labeling is done manually by analyzing the meaning of each tweet. In analyzing the tweet data in this research, a linguistic meaning approach is used, using the concept of conceptual meaning. This conceptual meaning approach refers to the meaning of words or sentences based on grammatical meaning without considering the context[6]</w:t>
       </w:r>
     </w:p>
+    <w:p/>
     <w:p/>
     <w:p>
       <w:pPr>
@@ -1435,22 +1494,7 @@
           <w:b/>
           <w:bCs/>
         </w:rPr>
-        <w:t xml:space="preserve">2.2 </w:t>
-      </w:r>
-      <w:commentRangeStart w:id="0"/>
-      <w:r>
-        <w:rPr>
-          <w:b/>
-          <w:bCs/>
-        </w:rPr>
-        <w:t>Preprocessing</w:t>
-      </w:r>
-      <w:commentRangeEnd w:id="0"/>
-      <w:r>
-        <w:rPr>
-          <w:rStyle w:val="CommentReference"/>
-        </w:rPr>
-        <w:commentReference w:id="0"/>
+        <w:t>2.2 Preprocessing</w:t>
       </w:r>
     </w:p>
     <w:p>
@@ -1673,7 +1717,7 @@
                     <pic:cNvPicPr/>
                   </pic:nvPicPr>
                   <pic:blipFill>
-                    <a:blip r:embed="rId15"/>
+                    <a:blip r:embed="rId11"/>
                     <a:stretch>
                       <a:fillRect/>
                     </a:stretch>
@@ -1822,6 +1866,7 @@
                     <w:rFonts w:ascii="Cambria Math" w:hAnsi="Cambria Math"/>
                     <w:lang w:val="en-GB" w:eastAsia="en-GB"/>
                   </w:rPr>
+                  <w:lastRenderedPageBreak/>
                   <m:t xml:space="preserve">TF(t) =  </m:t>
                 </m:r>
                 <m:f>
@@ -2240,7 +2285,6 @@
         <w:rPr>
           <w:rFonts w:ascii="Cambria Math" w:hAnsi="Cambria Math" w:cs="Cambria Math"/>
         </w:rPr>
-        <w:lastRenderedPageBreak/>
         <w:t>𝑁𝑑</w:t>
       </w:r>
       <w:r>
@@ -3491,6 +3535,7 @@
                 <w:sz w:val="22"/>
                 <w:szCs w:val="22"/>
               </w:rPr>
+              <w:lastRenderedPageBreak/>
               <w:t>𝑅𝑒𝑐𝑎𝑙𝑙</w:t>
             </w:r>
             <w:r>
@@ -3695,7 +3740,6 @@
         <w:rPr>
           <w:lang w:val="id-ID"/>
         </w:rPr>
-        <w:lastRenderedPageBreak/>
         <w:t>Table 1 Example of Dataset</w:t>
       </w:r>
     </w:p>
@@ -4268,6 +4312,7 @@
         <w:jc w:val="center"/>
       </w:pPr>
       <w:r>
+        <w:lastRenderedPageBreak/>
         <w:t>Ta</w:t>
       </w:r>
       <w:r>
@@ -4489,7 +4534,6 @@
               <w:jc w:val="center"/>
             </w:pPr>
             <w:r>
-              <w:lastRenderedPageBreak/>
               <w:t>naik lagi... Yang teriak-teriak israel itu, pas kanjuruhan diem aja. Dia cuma butuh politik. Gak peduli nyawa..</w:t>
             </w:r>
           </w:p>
@@ -5758,7 +5802,14 @@
         <w:rPr>
           <w:lang w:val="id-ID"/>
         </w:rPr>
-        <w:t xml:space="preserve">In Table 5, word explanations only cover up to the word "hebat." This is because, for the word corpus from "pssi" to "nyawa," these words do not appear in documents labeled as "non hs." Therefore, the TF-IDF values for these words are definitely 0. For the word "Indonesia" in the non hs class label, a TF (Term Frequency) value of 0.5 is obtained for the first document. This value is found by counting how many times the word "Indonesia" appears in the first document and dividing it by the length of words in the first document. The frequency of the word "Indonesia" in the first document is 1, and the word length in the first document is 2. The result of the calculation </w:t>
+        <w:t xml:space="preserve">In Table 5, word explanations only cover up to the word "hebat." This is because, for the word corpus from "pssi" to "nyawa," these words do not appear in documents labeled as "non hs." Therefore, the TF-IDF values for these words are definitely 0. For the word "Indonesia" in the non hs class label, a TF (Term Frequency) value of 0.5 is obtained for the first document. This value is found by counting how many times </w:t>
+      </w:r>
+      <w:r>
+        <w:rPr>
+          <w:lang w:val="id-ID"/>
+        </w:rPr>
+        <w:lastRenderedPageBreak/>
+        <w:t xml:space="preserve">the word "Indonesia" appears in the first document and dividing it by the length of words in the first document. The frequency of the word "Indonesia" in the first document is 1, and the word length in the first document is 2. The result of the calculation </w:t>
       </w:r>
       <m:oMath>
         <m:f>
@@ -5871,7 +5922,6 @@
         <w:rPr>
           <w:lang w:val="id-ID"/>
         </w:rPr>
-        <w:lastRenderedPageBreak/>
         <w:t xml:space="preserve"> Lastly, for the TF-IDF value of the word "Indonesia" in the first document, a value of 0.15051495 is obtained. This value is found by multiplying the TF value with the IDF value. The TF value for the word "Indonesia" in the first document is 0.5, and the IDF value for the word "Indonesia" is 0.3010299. The result of the calculation 0.5 multiplied by 0.3010299 is 0.15051495. The same calculation method is applied to the subsequent words. The explanation of the TF-IDF calculation results for the penghinaan (contempt) and provokasi (provocation) classes will be shown in Table 6 and Table 7</w:t>
       </w:r>
     </w:p>
@@ -7869,7 +7919,15 @@
           <w:sz w:val="22"/>
           <w:szCs w:val="22"/>
         </w:rPr>
-        <w:t xml:space="preserve">In Table 8, only calculations for a few words present in the corpus are provided, while the sum represents the total of calculations for all existing words. For the word "Indonesia," a weight value of 0.15051495 is obtained for the non hs (non hate speech) class. This value is obtained by adding the TF-IDF values for the word "Indonesia" in all documents labeled as non hs in the datasets. </w:t>
+        <w:t xml:space="preserve">In Table 8, only calculations for a few words present in the corpus are provided, while the sum represents the total of calculations for all existing words. For the word "Indonesia," a weight </w:t>
+      </w:r>
+      <w:r>
+        <w:rPr>
+          <w:sz w:val="22"/>
+          <w:szCs w:val="22"/>
+        </w:rPr>
+        <w:lastRenderedPageBreak/>
+        <w:t xml:space="preserve">value of 0.15051495 is obtained for the non hs (non hate speech) class. This value is obtained by adding the TF-IDF values for the word "Indonesia" in all documents labeled as non hs in the datasets. </w:t>
       </w:r>
     </w:p>
     <w:p>
@@ -8009,7 +8067,6 @@
               </w:rPr>
             </w:pPr>
             <w:r>
-              <w:lastRenderedPageBreak/>
               <w:t>indonesia</w:t>
             </w:r>
           </w:p>
@@ -9325,7 +9382,11 @@
         <w:ind w:firstLine="426"/>
       </w:pPr>
       <w:r>
-        <w:t>The calculation for the penghinaan (contempt) and provokasi (provocation) class is performed using the same method.After obtaining the probability values for each word in each existing class, the final step is to multiply these word probability values by the probability values of each class. This step will be shown in Table 12</w:t>
+        <w:t xml:space="preserve">The calculation for the penghinaan (contempt) and provokasi (provocation) class is performed using the same method.After obtaining the probability values for each word in each existing class, the final step is to </w:t>
+      </w:r>
+      <w:r>
+        <w:lastRenderedPageBreak/>
+        <w:t>multiply these word probability values by the probability values of each class. This step will be shown in Table 12</w:t>
       </w:r>
     </w:p>
     <w:p>
@@ -10914,16 +10975,7 @@
           <w:szCs w:val="24"/>
         </w:rPr>
         <w:tab/>
-        <w:t xml:space="preserve">I. Riadi and A. Fadlil, “Analisis Sentimen HateSpeech pada Pengguna Layanan Twitter dengan Metode Naïve </w:t>
-      </w:r>
-      <w:r>
-        <w:rPr>
-          <w:noProof/>
-          <w:sz w:val="18"/>
-          <w:szCs w:val="24"/>
-        </w:rPr>
-        <w:lastRenderedPageBreak/>
-        <w:t>Bayes Classifier ( NBC ),” vol. 10, no. 2, pp. 0–9, 2023, doi: 10.30865/jurikom.v10i2.5984.</w:t>
+        <w:t>I. Riadi and A. Fadlil, “Analisis Sentimen HateSpeech pada Pengguna Layanan Twitter dengan Metode Naïve Bayes Classifier ( NBC ),” vol. 10, no. 2, pp. 0–9, 2023, doi: 10.30865/jurikom.v10i2.5984.</w:t>
       </w:r>
     </w:p>
     <w:p>
@@ -11754,12 +11806,12 @@
       </w:pPr>
     </w:p>
     <w:sectPr>
-      <w:headerReference w:type="even" r:id="rId16"/>
-      <w:headerReference w:type="default" r:id="rId17"/>
-      <w:footerReference w:type="even" r:id="rId18"/>
-      <w:footerReference w:type="default" r:id="rId19"/>
-      <w:headerReference w:type="first" r:id="rId20"/>
-      <w:footerReference w:type="first" r:id="rId21"/>
+      <w:headerReference w:type="even" r:id="rId12"/>
+      <w:headerReference w:type="default" r:id="rId13"/>
+      <w:footerReference w:type="even" r:id="rId14"/>
+      <w:footerReference w:type="default" r:id="rId15"/>
+      <w:headerReference w:type="first" r:id="rId16"/>
+      <w:footerReference w:type="first" r:id="rId17"/>
       <w:pgSz w:w="11907" w:h="16840" w:code="9"/>
       <w:pgMar w:top="1418" w:right="1418" w:bottom="1418" w:left="1701" w:header="1134" w:footer="1134" w:gutter="0"/>
       <w:pgNumType w:start="1"/>
@@ -11769,45 +11821,6 @@
     </w:sectPr>
   </w:body>
 </w:document>
-</file>
-
-<file path=word/comments.xml><?xml version="1.0" encoding="utf-8"?>
-<w:comments xmlns:wpc="http://schemas.microsoft.com/office/word/2010/wordprocessingCanvas" xmlns:cx="http://schemas.microsoft.com/office/drawing/2014/chartex" xmlns:cx1="http://schemas.microsoft.com/office/drawing/2015/9/8/chartex" xmlns:cx2="http://schemas.microsoft.com/office/drawing/2015/10/21/chartex" xmlns:cx3="http://schemas.microsoft.com/office/drawing/2016/5/9/chartex" xmlns:cx4="http://schemas.microsoft.com/office/drawing/2016/5/10/chartex" xmlns:cx5="http://schemas.microsoft.com/office/drawing/2016/5/11/chartex" xmlns:cx6="http://schemas.microsoft.com/office/drawing/2016/5/12/chartex" xmlns:cx7="http://schemas.microsoft.com/office/drawing/2016/5/13/chartex" xmlns:cx8="http://schemas.microsoft.com/office/drawing/2016/5/14/chartex" xmlns:mc="http://schemas.openxmlformats.org/markup-compatibility/2006" xmlns:aink="http://schemas.microsoft.com/office/drawing/2016/ink" xmlns:am3d="http://schemas.microsoft.com/office/drawing/2017/model3d" xmlns:o="urn:schemas-microsoft-com:office:office" xmlns:oel="http://schemas.microsoft.com/office/2019/extlst" xmlns:r="http://schemas.openxmlformats.org/officeDocument/2006/relationships" xmlns:m="http://schemas.openxmlformats.org/officeDocument/2006/math" xmlns:v="urn:schemas-microsoft-com:vml" xmlns:wp14="http://schemas.microsoft.com/office/word/2010/wordprocessingDrawing" xmlns:wp="http://schemas.openxmlformats.org/drawingml/2006/wordprocessingDrawing" xmlns:w10="urn:schemas-microsoft-com:office:word" xmlns:w="http://schemas.openxmlformats.org/wordprocessingml/2006/main" xmlns:w14="http://schemas.microsoft.com/office/word/2010/wordml" xmlns:w15="http://schemas.microsoft.com/office/word/2012/wordml" xmlns:w16cex="http://schemas.microsoft.com/office/word/2018/wordml/cex" xmlns:w16cid="http://schemas.microsoft.com/office/word/2016/wordml/cid" xmlns:w16="http://schemas.microsoft.com/office/word/2018/wordml" xmlns:w16sdtdh="http://schemas.microsoft.com/office/word/2020/wordml/sdtdatahash" xmlns:w16se="http://schemas.microsoft.com/office/word/2015/wordml/symex" xmlns:wpg="http://schemas.microsoft.com/office/word/2010/wordprocessingGroup" xmlns:wpi="http://schemas.microsoft.com/office/word/2010/wordprocessingInk" xmlns:wne="http://schemas.microsoft.com/office/word/2006/wordml" xmlns:wps="http://schemas.microsoft.com/office/word/2010/wordprocessingShape" mc:Ignorable="w14 w15 w16se w16cid w16 w16cex w16sdtdh wp14">
-  <w:comment w:id="0" w:author="natasha amanda" w:date="2023-11-08T10:56:00Z" w:initials="na">
-    <w:p>
-      <w:pPr>
-        <w:pStyle w:val="CommentText"/>
-      </w:pPr>
-      <w:r>
-        <w:rPr>
-          <w:rStyle w:val="CommentReference"/>
-        </w:rPr>
-        <w:annotationRef/>
-      </w:r>
-      <w:r>
-        <w:t>Penjelasan dibuat menjadi paragraf</w:t>
-      </w:r>
-    </w:p>
-  </w:comment>
-</w:comments>
-</file>
-
-<file path=word/commentsExtended.xml><?xml version="1.0" encoding="utf-8"?>
-<w15:commentsEx xmlns:wpc="http://schemas.microsoft.com/office/word/2010/wordprocessingCanvas" xmlns:cx="http://schemas.microsoft.com/office/drawing/2014/chartex" xmlns:cx1="http://schemas.microsoft.com/office/drawing/2015/9/8/chartex" xmlns:cx2="http://schemas.microsoft.com/office/drawing/2015/10/21/chartex" xmlns:cx3="http://schemas.microsoft.com/office/drawing/2016/5/9/chartex" xmlns:cx4="http://schemas.microsoft.com/office/drawing/2016/5/10/chartex" xmlns:cx5="http://schemas.microsoft.com/office/drawing/2016/5/11/chartex" xmlns:cx6="http://schemas.microsoft.com/office/drawing/2016/5/12/chartex" xmlns:cx7="http://schemas.microsoft.com/office/drawing/2016/5/13/chartex" xmlns:cx8="http://schemas.microsoft.com/office/drawing/2016/5/14/chartex" xmlns:mc="http://schemas.openxmlformats.org/markup-compatibility/2006" xmlns:aink="http://schemas.microsoft.com/office/drawing/2016/ink" xmlns:am3d="http://schemas.microsoft.com/office/drawing/2017/model3d" xmlns:o="urn:schemas-microsoft-com:office:office" xmlns:oel="http://schemas.microsoft.com/office/2019/extlst" xmlns:r="http://schemas.openxmlformats.org/officeDocument/2006/relationships" xmlns:m="http://schemas.openxmlformats.org/officeDocument/2006/math" xmlns:v="urn:schemas-microsoft-com:vml" xmlns:wp14="http://schemas.microsoft.com/office/word/2010/wordprocessingDrawing" xmlns:wp="http://schemas.openxmlformats.org/drawingml/2006/wordprocessingDrawing" xmlns:w10="urn:schemas-microsoft-com:office:word" xmlns:w="http://schemas.openxmlformats.org/wordprocessingml/2006/main" xmlns:w14="http://schemas.microsoft.com/office/word/2010/wordml" xmlns:w15="http://schemas.microsoft.com/office/word/2012/wordml" xmlns:w16cex="http://schemas.microsoft.com/office/word/2018/wordml/cex" xmlns:w16cid="http://schemas.microsoft.com/office/word/2016/wordml/cid" xmlns:w16="http://schemas.microsoft.com/office/word/2018/wordml" xmlns:w16sdtdh="http://schemas.microsoft.com/office/word/2020/wordml/sdtdatahash" xmlns:w16se="http://schemas.microsoft.com/office/word/2015/wordml/symex" xmlns:wpg="http://schemas.microsoft.com/office/word/2010/wordprocessingGroup" xmlns:wpi="http://schemas.microsoft.com/office/word/2010/wordprocessingInk" xmlns:wne="http://schemas.microsoft.com/office/word/2006/wordml" xmlns:wps="http://schemas.microsoft.com/office/word/2010/wordprocessingShape" mc:Ignorable="w14 w15 w16se w16cid w16 w16cex w16sdtdh wp14">
-  <w15:commentEx w15:paraId="0E488775" w15:done="0"/>
-</w15:commentsEx>
-</file>
-
-<file path=word/commentsExtensible.xml><?xml version="1.0" encoding="utf-8"?>
-<w16cex:commentsExtensible xmlns:wpc="http://schemas.microsoft.com/office/word/2010/wordprocessingCanvas" xmlns:cx="http://schemas.microsoft.com/office/drawing/2014/chartex" xmlns:cx1="http://schemas.microsoft.com/office/drawing/2015/9/8/chartex" xmlns:cx2="http://schemas.microsoft.com/office/drawing/2015/10/21/chartex" xmlns:cx3="http://schemas.microsoft.com/office/drawing/2016/5/9/chartex" xmlns:cx4="http://schemas.microsoft.com/office/drawing/2016/5/10/chartex" xmlns:cx5="http://schemas.microsoft.com/office/drawing/2016/5/11/chartex" xmlns:cx6="http://schemas.microsoft.com/office/drawing/2016/5/12/chartex" xmlns:cx7="http://schemas.microsoft.com/office/drawing/2016/5/13/chartex" xmlns:cx8="http://schemas.microsoft.com/office/drawing/2016/5/14/chartex" xmlns:cr="http://schemas.microsoft.com/office/comments/2020/reactions" xmlns:mc="http://schemas.openxmlformats.org/markup-compatibility/2006" xmlns:aink="http://schemas.microsoft.com/office/drawing/2016/ink" xmlns:am3d="http://schemas.microsoft.com/office/drawing/2017/model3d" xmlns:o="urn:schemas-microsoft-com:office:office" xmlns:oel="http://schemas.microsoft.com/office/2019/extlst" xmlns:r="http://schemas.openxmlformats.org/officeDocument/2006/relationships" xmlns:m="http://schemas.openxmlformats.org/officeDocument/2006/math" xmlns:v="urn:schemas-microsoft-com:vml" xmlns:wp14="http://schemas.microsoft.com/office/word/2010/wordprocessingDrawing" xmlns:wp="http://schemas.openxmlformats.org/drawingml/2006/wordprocessingDrawing" xmlns:w10="urn:schemas-microsoft-com:office:word" xmlns:w="http://schemas.openxmlformats.org/wordprocessingml/2006/main" xmlns:w14="http://schemas.microsoft.com/office/word/2010/wordml" xmlns:w15="http://schemas.microsoft.com/office/word/2012/wordml" xmlns:w16cex="http://schemas.microsoft.com/office/word/2018/wordml/cex" xmlns:w16cid="http://schemas.microsoft.com/office/word/2016/wordml/cid" xmlns:w16="http://schemas.microsoft.com/office/word/2018/wordml" xmlns:w16sdtdh="http://schemas.microsoft.com/office/word/2020/wordml/sdtdatahash" xmlns:w16se="http://schemas.microsoft.com/office/word/2015/wordml/symex" xmlns:wpg="http://schemas.microsoft.com/office/word/2010/wordprocessingGroup" xmlns:wpi="http://schemas.microsoft.com/office/word/2010/wordprocessingInk" xmlns:wne="http://schemas.microsoft.com/office/word/2006/wordml" xmlns:wps="http://schemas.microsoft.com/office/word/2010/wordprocessingShape" mc:Ignorable="w14 w15 w16se w16cid w16 w16cex w16sdtdh cr wp14">
-  <w16cex:commentExtensible w16cex:durableId="351A97E1" w16cex:dateUtc="2023-11-08T03:56:00Z"/>
-</w16cex:commentsExtensible>
-</file>
-
-<file path=word/commentsIds.xml><?xml version="1.0" encoding="utf-8"?>
-<w16cid:commentsIds xmlns:wpc="http://schemas.microsoft.com/office/word/2010/wordprocessingCanvas" xmlns:cx="http://schemas.microsoft.com/office/drawing/2014/chartex" xmlns:cx1="http://schemas.microsoft.com/office/drawing/2015/9/8/chartex" xmlns:cx2="http://schemas.microsoft.com/office/drawing/2015/10/21/chartex" xmlns:cx3="http://schemas.microsoft.com/office/drawing/2016/5/9/chartex" xmlns:cx4="http://schemas.microsoft.com/office/drawing/2016/5/10/chartex" xmlns:cx5="http://schemas.microsoft.com/office/drawing/2016/5/11/chartex" xmlns:cx6="http://schemas.microsoft.com/office/drawing/2016/5/12/chartex" xmlns:cx7="http://schemas.microsoft.com/office/drawing/2016/5/13/chartex" xmlns:cx8="http://schemas.microsoft.com/office/drawing/2016/5/14/chartex" xmlns:mc="http://schemas.openxmlformats.org/markup-compatibility/2006" xmlns:aink="http://schemas.microsoft.com/office/drawing/2016/ink" xmlns:am3d="http://schemas.microsoft.com/office/drawing/2017/model3d" xmlns:o="urn:schemas-microsoft-com:office:office" xmlns:oel="http://schemas.microsoft.com/office/2019/extlst" xmlns:r="http://schemas.openxmlformats.org/officeDocument/2006/relationships" xmlns:m="http://schemas.openxmlformats.org/officeDocument/2006/math" xmlns:v="urn:schemas-microsoft-com:vml" xmlns:wp14="http://schemas.microsoft.com/office/word/2010/wordprocessingDrawing" xmlns:wp="http://schemas.openxmlformats.org/drawingml/2006/wordprocessingDrawing" xmlns:w10="urn:schemas-microsoft-com:office:word" xmlns:w="http://schemas.openxmlformats.org/wordprocessingml/2006/main" xmlns:w14="http://schemas.microsoft.com/office/word/2010/wordml" xmlns:w15="http://schemas.microsoft.com/office/word/2012/wordml" xmlns:w16cex="http://schemas.microsoft.com/office/word/2018/wordml/cex" xmlns:w16cid="http://schemas.microsoft.com/office/word/2016/wordml/cid" xmlns:w16="http://schemas.microsoft.com/office/word/2018/wordml" xmlns:w16sdtdh="http://schemas.microsoft.com/office/word/2020/wordml/sdtdatahash" xmlns:w16se="http://schemas.microsoft.com/office/word/2015/wordml/symex" xmlns:wpg="http://schemas.microsoft.com/office/word/2010/wordprocessingGroup" xmlns:wpi="http://schemas.microsoft.com/office/word/2010/wordprocessingInk" xmlns:wne="http://schemas.microsoft.com/office/word/2006/wordml" xmlns:wps="http://schemas.microsoft.com/office/word/2010/wordprocessingShape" mc:Ignorable="w14 w15 w16se w16cid w16 w16cex w16sdtdh wp14">
-  <w16cid:commentId w16cid:paraId="0E488775" w16cid:durableId="351A97E1"/>
-</w16cid:commentsIds>
 </file>
 
 <file path=word/endnotes.xml><?xml version="1.0" encoding="utf-8"?>
@@ -12040,6 +12053,25 @@
     <w:p>
       <w:r>
         <w:continuationSeparator/>
+      </w:r>
+    </w:p>
+  </w:footnote>
+  <w:footnote w:id="1">
+    <w:p>
+      <w:pPr>
+        <w:pStyle w:val="FootnoteText"/>
+      </w:pPr>
+      <w:r>
+        <w:rPr>
+          <w:rStyle w:val="FootnoteReference"/>
+        </w:rPr>
+        <w:footnoteRef/>
+      </w:r>
+      <w:r>
+        <w:t xml:space="preserve"> </w:t>
+      </w:r>
+      <w:r>
+        <w:t>https://twitter.com/AHMADDHANIPRAST/status/838660282222178304</w:t>
       </w:r>
     </w:p>
   </w:footnote>
@@ -14146,14 +14178,6 @@
   </w:num>
   <w:numIdMacAtCleanup w:val="14"/>
 </w:numbering>
-</file>
-
-<file path=word/people.xml><?xml version="1.0" encoding="utf-8"?>
-<w15:people xmlns:wpc="http://schemas.microsoft.com/office/word/2010/wordprocessingCanvas" xmlns:cx="http://schemas.microsoft.com/office/drawing/2014/chartex" xmlns:cx1="http://schemas.microsoft.com/office/drawing/2015/9/8/chartex" xmlns:cx2="http://schemas.microsoft.com/office/drawing/2015/10/21/chartex" xmlns:cx3="http://schemas.microsoft.com/office/drawing/2016/5/9/chartex" xmlns:cx4="http://schemas.microsoft.com/office/drawing/2016/5/10/chartex" xmlns:cx5="http://schemas.microsoft.com/office/drawing/2016/5/11/chartex" xmlns:cx6="http://schemas.microsoft.com/office/drawing/2016/5/12/chartex" xmlns:cx7="http://schemas.microsoft.com/office/drawing/2016/5/13/chartex" xmlns:cx8="http://schemas.microsoft.com/office/drawing/2016/5/14/chartex" xmlns:mc="http://schemas.openxmlformats.org/markup-compatibility/2006" xmlns:aink="http://schemas.microsoft.com/office/drawing/2016/ink" xmlns:am3d="http://schemas.microsoft.com/office/drawing/2017/model3d" xmlns:o="urn:schemas-microsoft-com:office:office" xmlns:oel="http://schemas.microsoft.com/office/2019/extlst" xmlns:r="http://schemas.openxmlformats.org/officeDocument/2006/relationships" xmlns:m="http://schemas.openxmlformats.org/officeDocument/2006/math" xmlns:v="urn:schemas-microsoft-com:vml" xmlns:wp14="http://schemas.microsoft.com/office/word/2010/wordprocessingDrawing" xmlns:wp="http://schemas.openxmlformats.org/drawingml/2006/wordprocessingDrawing" xmlns:w10="urn:schemas-microsoft-com:office:word" xmlns:w="http://schemas.openxmlformats.org/wordprocessingml/2006/main" xmlns:w14="http://schemas.microsoft.com/office/word/2010/wordml" xmlns:w15="http://schemas.microsoft.com/office/word/2012/wordml" xmlns:w16cex="http://schemas.microsoft.com/office/word/2018/wordml/cex" xmlns:w16cid="http://schemas.microsoft.com/office/word/2016/wordml/cid" xmlns:w16="http://schemas.microsoft.com/office/word/2018/wordml" xmlns:w16sdtdh="http://schemas.microsoft.com/office/word/2020/wordml/sdtdatahash" xmlns:w16se="http://schemas.microsoft.com/office/word/2015/wordml/symex" xmlns:wpg="http://schemas.microsoft.com/office/word/2010/wordprocessingGroup" xmlns:wpi="http://schemas.microsoft.com/office/word/2010/wordprocessingInk" xmlns:wne="http://schemas.microsoft.com/office/word/2006/wordml" xmlns:wps="http://schemas.microsoft.com/office/word/2010/wordprocessingShape" mc:Ignorable="w14 w15 w16se w16cid w16 w16cex w16sdtdh wp14">
-  <w15:person w15:author="natasha amanda">
-    <w15:presenceInfo w15:providerId="Windows Live" w15:userId="ce0dc1368666e1e1"/>
-  </w15:person>
-</w15:people>
 </file>
 
 <file path=word/styles.xml><?xml version="1.0" encoding="utf-8"?>

</xml_diff>